<commit_message>
Bomben frei verwenden :)
</commit_message>
<xml_diff>
--- a/doc/Analyse_SuperBomberguin.docx
+++ b/doc/Analyse_SuperBomberguin.docx
@@ -381,7 +381,7 @@
                 <w:sz w:val="22"/>
                 <w:szCs w:val="22"/>
               </w:rPr>
-              <w:t>13. Dezember 2017</w:t>
+              <w:t>14. Dezember 2017</w:t>
             </w:r>
             <w:r>
               <w:rPr>
@@ -5432,7 +5432,16 @@
                 <w:sz w:val="22"/>
                 <w:szCs w:val="22"/>
               </w:rPr>
-              <w:t xml:space="preserve"> bekommen, wenn ich siege aber auch als Verlierer als Trostpreis.</w:t>
+              <w:t xml:space="preserve"> bekommen, wenn ich siege aber auch als Verlierer als Trostpr</w:t>
+            </w:r>
+            <w:bookmarkStart w:id="27" w:name="_GoBack"/>
+            <w:bookmarkEnd w:id="27"/>
+            <w:r>
+              <w:rPr>
+                <w:sz w:val="22"/>
+                <w:szCs w:val="22"/>
+              </w:rPr>
+              <w:t>eis.</w:t>
             </w:r>
           </w:p>
         </w:tc>
@@ -5617,7 +5626,7 @@
                 <w:sz w:val="22"/>
                 <w:szCs w:val="22"/>
               </w:rPr>
-              <w:t>1</w:t>
+              <w:t>2</w:t>
             </w:r>
           </w:p>
         </w:tc>
@@ -6853,14 +6862,14 @@
       <w:pPr>
         <w:pStyle w:val="berschrift3"/>
       </w:pPr>
-      <w:bookmarkStart w:id="27" w:name="_Toc467835261"/>
+      <w:bookmarkStart w:id="28" w:name="_Toc467835261"/>
       <w:r>
         <w:t>NF.</w:t>
       </w:r>
       <w:r>
         <w:t>REQ: Nichtfunktionale Anforderungen</w:t>
       </w:r>
-      <w:bookmarkEnd w:id="27"/>
+      <w:bookmarkEnd w:id="28"/>
       <w:r>
         <w:t xml:space="preserve"> </w:t>
       </w:r>
@@ -7429,8 +7438,6 @@
             </w:r>
           </w:p>
         </w:tc>
-        <w:bookmarkStart w:id="28" w:name="_GoBack"/>
-        <w:bookmarkEnd w:id="28"/>
       </w:tr>
     </w:tbl>
     <w:p>
@@ -12767,7 +12774,7 @@
               <w:sz w:val="18"/>
               <w:szCs w:val="18"/>
             </w:rPr>
-            <w:t>16</w:t>
+            <w:t>8</w:t>
           </w:r>
           <w:r>
             <w:rPr>
@@ -33301,7 +33308,7 @@
 </file>
 
 <file path=customXml/itemProps1.xml><?xml version="1.0" encoding="utf-8"?>
-<ds:datastoreItem xmlns:ds="http://schemas.openxmlformats.org/officeDocument/2006/customXml" ds:itemID="{FFF676D3-985B-43C1-8E4A-97EDAF68B689}">
+<ds:datastoreItem xmlns:ds="http://schemas.openxmlformats.org/officeDocument/2006/customXml" ds:itemID="{B2E0FB75-6BEC-4665-9757-3EE2551F7838}">
   <ds:schemaRefs>
     <ds:schemaRef ds:uri="http://schemas.openxmlformats.org/officeDocument/2006/bibliography"/>
   </ds:schemaRefs>

</xml_diff>